<commit_message>
Revert "Class Sixty six"
This reverts commit 65b03a4e115f7a5654bf57d888afca693bf4be77.
</commit_message>
<xml_diff>
--- a/android-oreo-kotlin-app-masterclass.docx
+++ b/android-oreo-kotlin-app-masterclass.docx
@@ -63,150 +63,13 @@
     </w:p>
     <w:p>
       <w:r>
-        <w:t>Inflar la pantalla es cargar la interfaz mediante XML</w:t>
+        <w:t>Inflar la pantalla es cargar la interfaz mediante</w:t>
       </w:r>
-    </w:p>
-    <w:p>
-      <w:r>
-        <w:t xml:space="preserve">Agrega un </w:t>
-      </w:r>
-      <w:proofErr w:type="spellStart"/>
-      <w:r>
-        <w:t>Scrolling</w:t>
-      </w:r>
-      <w:proofErr w:type="spellEnd"/>
-      <w:r>
-        <w:t xml:space="preserve"> a un </w:t>
-      </w:r>
-      <w:proofErr w:type="spellStart"/>
-      <w:r>
-        <w:t>textView</w:t>
-      </w:r>
-      <w:proofErr w:type="spellEnd"/>
-      <w:r>
-        <w:t xml:space="preserve"> </w:t>
-      </w:r>
-    </w:p>
-    <w:p>
-      <w:pPr>
-        <w:shd w:val="clear" w:color="auto" w:fill="FFFFFF"/>
-        <w:tabs>
-          <w:tab w:val="left" w:pos="916"/>
-          <w:tab w:val="left" w:pos="1832"/>
-          <w:tab w:val="left" w:pos="2748"/>
-          <w:tab w:val="left" w:pos="3664"/>
-          <w:tab w:val="left" w:pos="4580"/>
-          <w:tab w:val="left" w:pos="5496"/>
-          <w:tab w:val="left" w:pos="6412"/>
-          <w:tab w:val="left" w:pos="7328"/>
-          <w:tab w:val="left" w:pos="8244"/>
-          <w:tab w:val="left" w:pos="9160"/>
-          <w:tab w:val="left" w:pos="10076"/>
-          <w:tab w:val="left" w:pos="10992"/>
-          <w:tab w:val="left" w:pos="11908"/>
-          <w:tab w:val="left" w:pos="12824"/>
-          <w:tab w:val="left" w:pos="13740"/>
-          <w:tab w:val="left" w:pos="14656"/>
-        </w:tabs>
-        <w:spacing w:after="0" w:line="240" w:lineRule="auto"/>
-        <w:rPr>
-          <w:rFonts w:ascii="Consolas" w:eastAsia="Times New Roman" w:hAnsi="Consolas" w:cs="Courier New"/>
-          <w:color w:val="000000"/>
-          <w:sz w:val="20"/>
-          <w:szCs w:val="20"/>
-          <w:lang w:eastAsia="es-MX"/>
-        </w:rPr>
-      </w:pPr>
-      <w:proofErr w:type="spellStart"/>
-      <w:proofErr w:type="gramStart"/>
-      <w:r>
-        <w:rPr>
-          <w:rFonts w:ascii="Consolas" w:eastAsia="Times New Roman" w:hAnsi="Consolas" w:cs="Courier New"/>
-          <w:b/>
-          <w:bCs/>
-          <w:color w:val="660E7A"/>
-          <w:sz w:val="20"/>
-          <w:szCs w:val="20"/>
-          <w:lang w:eastAsia="es-MX"/>
-        </w:rPr>
-        <w:t>textView</w:t>
-      </w:r>
-      <w:proofErr w:type="spellEnd"/>
-      <w:proofErr w:type="gramEnd"/>
-      <w:r>
-        <w:rPr>
-          <w:rFonts w:ascii="Consolas" w:eastAsia="Times New Roman" w:hAnsi="Consolas" w:cs="Courier New"/>
-          <w:color w:val="000000"/>
-          <w:sz w:val="20"/>
-          <w:szCs w:val="20"/>
-          <w:lang w:eastAsia="es-MX"/>
-        </w:rPr>
-        <w:t>?.</w:t>
-      </w:r>
-      <w:proofErr w:type="spellStart"/>
-      <w:proofErr w:type="gramStart"/>
-      <w:r>
-        <w:rPr>
-          <w:rFonts w:ascii="Consolas" w:eastAsia="Times New Roman" w:hAnsi="Consolas" w:cs="Courier New"/>
-          <w:i/>
-          <w:iCs/>
-          <w:color w:val="660E7A"/>
-          <w:sz w:val="20"/>
-          <w:szCs w:val="20"/>
-          <w:lang w:eastAsia="es-MX"/>
-        </w:rPr>
-        <w:t>movementMethod</w:t>
-      </w:r>
-      <w:proofErr w:type="spellEnd"/>
-      <w:proofErr w:type="gramEnd"/>
-      <w:r>
-        <w:rPr>
-          <w:rFonts w:ascii="Consolas" w:eastAsia="Times New Roman" w:hAnsi="Consolas" w:cs="Courier New"/>
-          <w:i/>
-          <w:iCs/>
-          <w:color w:val="660E7A"/>
-          <w:sz w:val="20"/>
-          <w:szCs w:val="20"/>
-          <w:lang w:eastAsia="es-MX"/>
-        </w:rPr>
-        <w:t xml:space="preserve"> </w:t>
-      </w:r>
-      <w:r>
-        <w:rPr>
-          <w:rFonts w:ascii="Consolas" w:eastAsia="Times New Roman" w:hAnsi="Consolas" w:cs="Courier New"/>
-          <w:color w:val="000000"/>
-          <w:sz w:val="20"/>
-          <w:szCs w:val="20"/>
-          <w:lang w:eastAsia="es-MX"/>
-        </w:rPr>
-        <w:t xml:space="preserve">= </w:t>
-      </w:r>
-      <w:proofErr w:type="spellStart"/>
-      <w:r>
-        <w:rPr>
-          <w:rFonts w:ascii="Consolas" w:eastAsia="Times New Roman" w:hAnsi="Consolas" w:cs="Courier New"/>
-          <w:color w:val="000000"/>
-          <w:sz w:val="20"/>
-          <w:szCs w:val="20"/>
-          <w:lang w:eastAsia="es-MX"/>
-        </w:rPr>
-        <w:t>ScrollingMovementMethod</w:t>
-      </w:r>
-      <w:proofErr w:type="spellEnd"/>
-      <w:r>
-        <w:rPr>
-          <w:rFonts w:ascii="Consolas" w:eastAsia="Times New Roman" w:hAnsi="Consolas" w:cs="Courier New"/>
-          <w:color w:val="000000"/>
-          <w:sz w:val="20"/>
-          <w:szCs w:val="20"/>
-          <w:lang w:eastAsia="es-MX"/>
-        </w:rPr>
-        <w:t>()</w:t>
-      </w:r>
-    </w:p>
-    <w:p>
       <w:bookmarkStart w:id="0" w:name="_GoBack"/>
       <w:bookmarkEnd w:id="0"/>
+      <w:r>
+        <w:t xml:space="preserve"> XML</w:t>
+      </w:r>
     </w:p>
     <w:sectPr>
       <w:pgSz w:w="12240" w:h="15840"/>
@@ -639,56 +502,6 @@
     <w:semiHidden/>
     <w:unhideWhenUsed/>
   </w:style>
-  <w:style w:type="paragraph" w:styleId="HTMLconformatoprevio">
-    <w:name w:val="HTML Preformatted"/>
-    <w:basedOn w:val="Normal"/>
-    <w:link w:val="HTMLconformatoprevioCar"/>
-    <w:uiPriority w:val="99"/>
-    <w:semiHidden/>
-    <w:unhideWhenUsed/>
-    <w:rsid w:val="00B12593"/>
-    <w:pPr>
-      <w:tabs>
-        <w:tab w:val="left" w:pos="916"/>
-        <w:tab w:val="left" w:pos="1832"/>
-        <w:tab w:val="left" w:pos="2748"/>
-        <w:tab w:val="left" w:pos="3664"/>
-        <w:tab w:val="left" w:pos="4580"/>
-        <w:tab w:val="left" w:pos="5496"/>
-        <w:tab w:val="left" w:pos="6412"/>
-        <w:tab w:val="left" w:pos="7328"/>
-        <w:tab w:val="left" w:pos="8244"/>
-        <w:tab w:val="left" w:pos="9160"/>
-        <w:tab w:val="left" w:pos="10076"/>
-        <w:tab w:val="left" w:pos="10992"/>
-        <w:tab w:val="left" w:pos="11908"/>
-        <w:tab w:val="left" w:pos="12824"/>
-        <w:tab w:val="left" w:pos="13740"/>
-        <w:tab w:val="left" w:pos="14656"/>
-      </w:tabs>
-      <w:spacing w:after="0" w:line="240" w:lineRule="auto"/>
-    </w:pPr>
-    <w:rPr>
-      <w:rFonts w:ascii="Courier New" w:eastAsia="Times New Roman" w:hAnsi="Courier New" w:cs="Courier New"/>
-      <w:sz w:val="20"/>
-      <w:szCs w:val="20"/>
-      <w:lang w:eastAsia="es-MX"/>
-    </w:rPr>
-  </w:style>
-  <w:style w:type="character" w:customStyle="1" w:styleId="HTMLconformatoprevioCar">
-    <w:name w:val="HTML con formato previo Car"/>
-    <w:basedOn w:val="Fuentedeprrafopredeter"/>
-    <w:link w:val="HTMLconformatoprevio"/>
-    <w:uiPriority w:val="99"/>
-    <w:semiHidden/>
-    <w:rsid w:val="00B12593"/>
-    <w:rPr>
-      <w:rFonts w:ascii="Courier New" w:eastAsia="Times New Roman" w:hAnsi="Courier New" w:cs="Courier New"/>
-      <w:sz w:val="20"/>
-      <w:szCs w:val="20"/>
-      <w:lang w:eastAsia="es-MX"/>
-    </w:rPr>
-  </w:style>
 </w:styles>
 </file>
 

</xml_diff>